<commit_message>
Update Network Module Reprogram Doc.docx
</commit_message>
<xml_diff>
--- a/Network Module Reprogram Doc.docx
+++ b/Network Module Reprogram Doc.docx
@@ -90,7 +90,7 @@
           <w:szCs w:val="40"/>
         </w:rPr>
       </w:pPr>
-      <w:bookmarkStart w:id="0" w:name="_Toc42934012"/>
+      <w:bookmarkStart w:id="0" w:name="_Toc42967651"/>
       <w:r>
         <w:rPr>
           <w:sz w:val="40"/>
@@ -184,7 +184,7 @@
           <w:szCs w:val="40"/>
         </w:rPr>
       </w:pPr>
-      <w:bookmarkStart w:id="1" w:name="_Toc42934013"/>
+      <w:bookmarkStart w:id="1" w:name="_Toc42967652"/>
       <w:r>
         <w:rPr>
           <w:sz w:val="40"/>
@@ -228,7 +228,7 @@
       <w:r>
         <w:br w:type="page"/>
       </w:r>
-      <w:bookmarkStart w:id="2" w:name="_Toc42934014"/>
+      <w:bookmarkStart w:id="2" w:name="_Toc42967653"/>
       <w:r>
         <w:rPr>
           <w:sz w:val="40"/>
@@ -257,7 +257,7 @@
       <w:r>
         <w:fldChar w:fldCharType="separate"/>
       </w:r>
-      <w:hyperlink w:anchor="_Toc42934012" w:history="1">
+      <w:hyperlink w:anchor="_Toc42967651" w:history="1">
         <w:r>
           <w:rPr>
             <w:rStyle w:val="Hyperlink"/>
@@ -277,14 +277,14 @@
             <w:noProof/>
             <w:webHidden/>
           </w:rPr>
-          <w:fldChar w:fldCharType="begin"/>
+          <w:fldChar w:fldCharType="begin" w:fldLock="1"/>
         </w:r>
         <w:r>
           <w:rPr>
             <w:noProof/>
             <w:webHidden/>
           </w:rPr>
-          <w:instrText xml:space="preserve"> PAGEREF _Toc42934012 \h </w:instrText>
+          <w:instrText xml:space="preserve"> PAGEREF _Toc42967651 \h </w:instrText>
         </w:r>
         <w:r>
           <w:rPr>
@@ -324,7 +324,7 @@
           <w:noProof/>
         </w:rPr>
       </w:pPr>
-      <w:hyperlink w:anchor="_Toc42934013" w:history="1">
+      <w:hyperlink w:anchor="_Toc42967652" w:history="1">
         <w:r>
           <w:rPr>
             <w:rStyle w:val="Hyperlink"/>
@@ -344,14 +344,14 @@
             <w:noProof/>
             <w:webHidden/>
           </w:rPr>
-          <w:fldChar w:fldCharType="begin"/>
+          <w:fldChar w:fldCharType="begin" w:fldLock="1"/>
         </w:r>
         <w:r>
           <w:rPr>
             <w:noProof/>
             <w:webHidden/>
           </w:rPr>
-          <w:instrText xml:space="preserve"> PAGEREF _Toc42934013 \h </w:instrText>
+          <w:instrText xml:space="preserve"> PAGEREF _Toc42967652 \h </w:instrText>
         </w:r>
         <w:r>
           <w:rPr>
@@ -391,7 +391,7 @@
           <w:noProof/>
         </w:rPr>
       </w:pPr>
-      <w:hyperlink w:anchor="_Toc42934014" w:history="1">
+      <w:hyperlink w:anchor="_Toc42967653" w:history="1">
         <w:r>
           <w:rPr>
             <w:rStyle w:val="Hyperlink"/>
@@ -411,14 +411,14 @@
             <w:noProof/>
             <w:webHidden/>
           </w:rPr>
-          <w:fldChar w:fldCharType="begin"/>
+          <w:fldChar w:fldCharType="begin" w:fldLock="1"/>
         </w:r>
         <w:r>
           <w:rPr>
             <w:noProof/>
             <w:webHidden/>
           </w:rPr>
-          <w:instrText xml:space="preserve"> PAGEREF _Toc42934014 \h </w:instrText>
+          <w:instrText xml:space="preserve"> PAGEREF _Toc42967653 \h </w:instrText>
         </w:r>
         <w:r>
           <w:rPr>
@@ -458,7 +458,7 @@
           <w:noProof/>
         </w:rPr>
       </w:pPr>
-      <w:hyperlink w:anchor="_Toc42934015" w:history="1">
+      <w:hyperlink w:anchor="_Toc42967654" w:history="1">
         <w:r>
           <w:rPr>
             <w:rStyle w:val="Hyperlink"/>
@@ -478,14 +478,14 @@
             <w:noProof/>
             <w:webHidden/>
           </w:rPr>
-          <w:fldChar w:fldCharType="begin"/>
+          <w:fldChar w:fldCharType="begin" w:fldLock="1"/>
         </w:r>
         <w:r>
           <w:rPr>
             <w:noProof/>
             <w:webHidden/>
           </w:rPr>
-          <w:instrText xml:space="preserve"> PAGEREF _Toc42934015 \h </w:instrText>
+          <w:instrText xml:space="preserve"> PAGEREF _Toc42967654 \h </w:instrText>
         </w:r>
         <w:r>
           <w:rPr>
@@ -525,7 +525,7 @@
           <w:noProof/>
         </w:rPr>
       </w:pPr>
-      <w:hyperlink w:anchor="_Toc42934016" w:history="1">
+      <w:hyperlink w:anchor="_Toc42967655" w:history="1">
         <w:r>
           <w:rPr>
             <w:rStyle w:val="Hyperlink"/>
@@ -545,14 +545,14 @@
             <w:noProof/>
             <w:webHidden/>
           </w:rPr>
-          <w:fldChar w:fldCharType="begin"/>
+          <w:fldChar w:fldCharType="begin" w:fldLock="1"/>
         </w:r>
         <w:r>
           <w:rPr>
             <w:noProof/>
             <w:webHidden/>
           </w:rPr>
-          <w:instrText xml:space="preserve"> PAGEREF _Toc42934016 \h </w:instrText>
+          <w:instrText xml:space="preserve"> PAGEREF _Toc42967655 \h </w:instrText>
         </w:r>
         <w:r>
           <w:rPr>
@@ -592,7 +592,7 @@
           <w:noProof/>
         </w:rPr>
       </w:pPr>
-      <w:hyperlink w:anchor="_Toc42934017" w:history="1">
+      <w:hyperlink w:anchor="_Toc42967656" w:history="1">
         <w:r>
           <w:rPr>
             <w:rStyle w:val="Hyperlink"/>
@@ -612,14 +612,14 @@
             <w:noProof/>
             <w:webHidden/>
           </w:rPr>
-          <w:fldChar w:fldCharType="begin"/>
+          <w:fldChar w:fldCharType="begin" w:fldLock="1"/>
         </w:r>
         <w:r>
           <w:rPr>
             <w:noProof/>
             <w:webHidden/>
           </w:rPr>
-          <w:instrText xml:space="preserve"> PAGEREF _Toc42934017 \h </w:instrText>
+          <w:instrText xml:space="preserve"> PAGEREF _Toc42967656 \h </w:instrText>
         </w:r>
         <w:r>
           <w:rPr>
@@ -659,7 +659,7 @@
           <w:noProof/>
         </w:rPr>
       </w:pPr>
-      <w:hyperlink w:anchor="_Toc42934018" w:history="1">
+      <w:hyperlink w:anchor="_Toc42967657" w:history="1">
         <w:r>
           <w:rPr>
             <w:rStyle w:val="Hyperlink"/>
@@ -679,14 +679,14 @@
             <w:noProof/>
             <w:webHidden/>
           </w:rPr>
-          <w:fldChar w:fldCharType="begin"/>
+          <w:fldChar w:fldCharType="begin" w:fldLock="1"/>
         </w:r>
         <w:r>
           <w:rPr>
             <w:noProof/>
             <w:webHidden/>
           </w:rPr>
-          <w:instrText xml:space="preserve"> PAGEREF _Toc42934018 \h </w:instrText>
+          <w:instrText xml:space="preserve"> PAGEREF _Toc42967657 \h </w:instrText>
         </w:r>
         <w:r>
           <w:rPr>
@@ -726,7 +726,7 @@
           <w:noProof/>
         </w:rPr>
       </w:pPr>
-      <w:hyperlink w:anchor="_Toc42934019" w:history="1">
+      <w:hyperlink w:anchor="_Toc42967658" w:history="1">
         <w:r>
           <w:rPr>
             <w:rStyle w:val="Hyperlink"/>
@@ -746,14 +746,14 @@
             <w:noProof/>
             <w:webHidden/>
           </w:rPr>
-          <w:fldChar w:fldCharType="begin"/>
+          <w:fldChar w:fldCharType="begin" w:fldLock="1"/>
         </w:r>
         <w:r>
           <w:rPr>
             <w:noProof/>
             <w:webHidden/>
           </w:rPr>
-          <w:instrText xml:space="preserve"> PAGEREF _Toc42934019 \h </w:instrText>
+          <w:instrText xml:space="preserve"> PAGEREF _Toc42967658 \h </w:instrText>
         </w:r>
         <w:r>
           <w:rPr>
@@ -793,7 +793,7 @@
           <w:noProof/>
         </w:rPr>
       </w:pPr>
-      <w:hyperlink w:anchor="_Toc42934020" w:history="1">
+      <w:hyperlink w:anchor="_Toc42967659" w:history="1">
         <w:r>
           <w:rPr>
             <w:rStyle w:val="Hyperlink"/>
@@ -813,14 +813,14 @@
             <w:noProof/>
             <w:webHidden/>
           </w:rPr>
-          <w:fldChar w:fldCharType="begin"/>
+          <w:fldChar w:fldCharType="begin" w:fldLock="1"/>
         </w:r>
         <w:r>
           <w:rPr>
             <w:noProof/>
             <w:webHidden/>
           </w:rPr>
-          <w:instrText xml:space="preserve"> PAGEREF _Toc42934020 \h </w:instrText>
+          <w:instrText xml:space="preserve"> PAGEREF _Toc42967659 \h </w:instrText>
         </w:r>
         <w:r>
           <w:rPr>
@@ -860,7 +860,7 @@
           <w:noProof/>
         </w:rPr>
       </w:pPr>
-      <w:hyperlink w:anchor="_Toc42934021" w:history="1">
+      <w:hyperlink w:anchor="_Toc42967660" w:history="1">
         <w:r>
           <w:rPr>
             <w:rStyle w:val="Hyperlink"/>
@@ -880,14 +880,14 @@
             <w:noProof/>
             <w:webHidden/>
           </w:rPr>
-          <w:fldChar w:fldCharType="begin"/>
+          <w:fldChar w:fldCharType="begin" w:fldLock="1"/>
         </w:r>
         <w:r>
           <w:rPr>
             <w:noProof/>
             <w:webHidden/>
           </w:rPr>
-          <w:instrText xml:space="preserve"> PAGEREF _Toc42934021 \h </w:instrText>
+          <w:instrText xml:space="preserve"> PAGEREF _Toc42967660 \h </w:instrText>
         </w:r>
         <w:r>
           <w:rPr>
@@ -927,7 +927,7 @@
           <w:noProof/>
         </w:rPr>
       </w:pPr>
-      <w:hyperlink w:anchor="_Toc42934022" w:history="1">
+      <w:hyperlink w:anchor="_Toc42967661" w:history="1">
         <w:r>
           <w:rPr>
             <w:rStyle w:val="Hyperlink"/>
@@ -947,14 +947,14 @@
             <w:noProof/>
             <w:webHidden/>
           </w:rPr>
-          <w:fldChar w:fldCharType="begin"/>
+          <w:fldChar w:fldCharType="begin" w:fldLock="1"/>
         </w:r>
         <w:r>
           <w:rPr>
             <w:noProof/>
             <w:webHidden/>
           </w:rPr>
-          <w:instrText xml:space="preserve"> PAGEREF _Toc42934022 \h </w:instrText>
+          <w:instrText xml:space="preserve"> PAGEREF _Toc42967661 \h </w:instrText>
         </w:r>
         <w:r>
           <w:rPr>
@@ -1003,7 +1003,7 @@
       <w:r>
         <w:br w:type="page"/>
       </w:r>
-      <w:bookmarkStart w:id="3" w:name="_Toc42934015"/>
+      <w:bookmarkStart w:id="3" w:name="_Toc42967654"/>
       <w:r>
         <w:rPr>
           <w:sz w:val="40"/>
@@ -1101,7 +1101,7 @@
       <w:r>
         <w:br w:type="page"/>
       </w:r>
-      <w:bookmarkStart w:id="4" w:name="_Toc42934016"/>
+      <w:bookmarkStart w:id="4" w:name="_Toc42967655"/>
       <w:r>
         <w:rPr>
           <w:sz w:val="40"/>
@@ -1919,7 +1919,7 @@
           <w:szCs w:val="40"/>
         </w:rPr>
       </w:pPr>
-      <w:bookmarkStart w:id="5" w:name="_Toc42934017"/>
+      <w:bookmarkStart w:id="5" w:name="_Toc42967656"/>
       <w:r>
         <w:rPr>
           <w:sz w:val="40"/>
@@ -2111,7 +2111,7 @@
       <w:r>
         <w:br w:type="page"/>
       </w:r>
-      <w:bookmarkStart w:id="6" w:name="_Toc42934018"/>
+      <w:bookmarkStart w:id="6" w:name="_Toc42967657"/>
       <w:r>
         <w:rPr>
           <w:sz w:val="40"/>
@@ -2189,7 +2189,7 @@
       <w:r>
         <w:br w:type="page"/>
       </w:r>
-      <w:bookmarkStart w:id="7" w:name="_Toc42934019"/>
+      <w:bookmarkStart w:id="7" w:name="_Toc42967658"/>
       <w:r>
         <w:rPr>
           <w:sz w:val="40"/>
@@ -2365,7 +2365,7 @@
           <w:sz w:val="40"/>
         </w:rPr>
       </w:pPr>
-      <w:bookmarkStart w:id="8" w:name="_Toc42934020"/>
+      <w:bookmarkStart w:id="8" w:name="_Toc42967659"/>
       <w:r>
         <w:rPr>
           <w:sz w:val="40"/>
@@ -2794,7 +2794,7 @@
       <w:r>
         <w:br w:type="page"/>
       </w:r>
-      <w:bookmarkStart w:id="9" w:name="_Toc42934021"/>
+      <w:bookmarkStart w:id="9" w:name="_Toc42967660"/>
       <w:r>
         <w:rPr>
           <w:sz w:val="40"/>
@@ -3292,7 +3292,7 @@
       <w:r>
         <w:br w:type="page"/>
       </w:r>
-      <w:bookmarkStart w:id="10" w:name="_Toc42934022"/>
+      <w:bookmarkStart w:id="10" w:name="_Toc42967661"/>
       <w:r>
         <w:rPr>
           <w:sz w:val="40"/>
@@ -4402,7 +4402,7 @@
         <w:rStyle w:val="PageNumber"/>
         <w:noProof/>
       </w:rPr>
-      <w:t>1</w:t>
+      <w:t>3</w:t>
     </w:r>
     <w:r>
       <w:rPr>
@@ -6473,8 +6473,10 @@
     <w:link w:val="Header"/>
     <w:uiPriority w:val="99"/>
     <w:semiHidden/>
-    <w:rsid w:val="00A33D2F"/>
+    <w:locked/>
+    <w:rsid w:val="00596F1D"/>
     <w:rPr>
+      <w:rFonts w:cs="Times New Roman"/>
       <w:sz w:val="24"/>
       <w:szCs w:val="24"/>
     </w:rPr>
@@ -6498,8 +6500,10 @@
     <w:link w:val="Footer"/>
     <w:uiPriority w:val="99"/>
     <w:semiHidden/>
-    <w:rsid w:val="00A33D2F"/>
+    <w:locked/>
+    <w:rsid w:val="00596F1D"/>
     <w:rPr>
+      <w:rFonts w:cs="Times New Roman"/>
       <w:sz w:val="24"/>
       <w:szCs w:val="24"/>
     </w:rPr>

</xml_diff>